<commit_message>
LJC-246 - drobne poprawki do prawidłowego deploymentu, nowy layout dla external users, manual stepy
</commit_message>
<xml_diff>
--- a/LJC-246_manual_steps.docx
+++ b/LJC-246_manual_steps.docx
@@ -36,6 +36,20 @@
     </w:p>
     <w:p>
       <w:pPr>
+        <w:pStyle w:val="Nagwek1"/>
+        <w:rPr>
+          <w:lang w:val="en-GB"/>
+        </w:rPr>
+      </w:pPr>
+      <w:r>
+        <w:rPr>
+          <w:lang w:val="en-GB"/>
+        </w:rPr>
+        <w:t>Perform on your integration org:</w:t>
+      </w:r>
+    </w:p>
+    <w:p>
+      <w:pPr>
         <w:pStyle w:val="Akapitzlist"/>
         <w:numPr>
           <w:ilvl w:val="0"/>
@@ -147,12 +161,12 @@
           <w:noProof/>
           <w:sz w:val="24"/>
           <w:szCs w:val="24"/>
-          <w:lang w:val="en-GB" w:eastAsia="pl-PL"/>
+          <w:lang w:eastAsia="pl-PL"/>
         </w:rPr>
         <w:drawing>
           <wp:inline distT="0" distB="0" distL="0" distR="0" wp14:anchorId="0EF48E74" wp14:editId="5709BC06">
-            <wp:extent cx="3324225" cy="1390650"/>
-            <wp:effectExtent l="0" t="0" r="9525" b="0"/>
+            <wp:extent cx="2432649" cy="1017670"/>
+            <wp:effectExtent l="0" t="0" r="6350" b="0"/>
             <wp:docPr id="1" name="Obraz 1"/>
             <wp:cNvGraphicFramePr>
               <a:graphicFrameLocks xmlns:a="http://schemas.openxmlformats.org/drawingml/2006/main" noChangeAspect="1"/>
@@ -173,7 +187,7 @@
                   <pic:spPr>
                     <a:xfrm>
                       <a:off x="0" y="0"/>
-                      <a:ext cx="3324225" cy="1390650"/>
+                      <a:ext cx="2435797" cy="1018987"/>
                     </a:xfrm>
                     <a:prstGeom prst="rect">
                       <a:avLst/>
@@ -214,81 +228,72 @@
           <w:szCs w:val="24"/>
           <w:lang w:val="en-GB"/>
         </w:rPr>
-        <w:t>In files:</w:t>
-      </w:r>
-    </w:p>
-    <w:p>
-      <w:pPr>
-        <w:ind w:left="1068"/>
-        <w:rPr>
-          <w:sz w:val="24"/>
-          <w:szCs w:val="24"/>
-          <w:lang w:val="en-GB"/>
-        </w:rPr>
-      </w:pPr>
-      <w:r>
-        <w:rPr>
-          <w:sz w:val="24"/>
-          <w:szCs w:val="24"/>
-          <w:lang w:val="en-GB"/>
-        </w:rPr>
-        <w:t>force-app\main\default\networks\Products.network-meta.xml</w:t>
-      </w:r>
-      <w:r>
-        <w:rPr>
-          <w:sz w:val="24"/>
-          <w:szCs w:val="24"/>
-          <w:lang w:val="en-GB"/>
+        <w:t>Setup -&gt; All sites -&gt; New -&gt; Customer Service -&gt; get started -&gt; fill as below</w:t>
+      </w:r>
+      <w:r>
+        <w:rPr>
+          <w:noProof/>
+          <w:sz w:val="24"/>
+          <w:szCs w:val="24"/>
+          <w:lang w:eastAsia="pl-PL"/>
         </w:rPr>
         <w:br/>
-        <w:t>force-app\main\default\sites\Products.site-meta.xml</w:t>
-      </w:r>
-    </w:p>
-    <w:p>
-      <w:pPr>
-        <w:ind w:left="708"/>
-        <w:rPr>
-          <w:sz w:val="24"/>
-          <w:szCs w:val="24"/>
-          <w:lang w:val="en-GB"/>
-        </w:rPr>
-      </w:pPr>
-      <w:r>
-        <w:rPr>
-          <w:sz w:val="24"/>
-          <w:szCs w:val="24"/>
-          <w:lang w:val="en-GB"/>
-        </w:rPr>
-        <w:t xml:space="preserve">replace email address </w:t>
-      </w:r>
-      <w:hyperlink r:id="rId8" w:history="1">
-        <w:r>
-          <w:rPr>
-            <w:rStyle w:val="Hipercze"/>
-            <w:i/>
-            <w:sz w:val="24"/>
-            <w:szCs w:val="24"/>
-            <w:lang w:val="en-GB"/>
-          </w:rPr>
-          <w:t>markaliszewski+adminint@gmail.com</w:t>
-        </w:r>
-      </w:hyperlink>
-      <w:r>
-        <w:rPr>
-          <w:i/>
-          <w:sz w:val="24"/>
-          <w:szCs w:val="24"/>
-          <w:lang w:val="en-GB"/>
-        </w:rPr>
-        <w:t xml:space="preserve"> </w:t>
-      </w:r>
-      <w:r>
-        <w:rPr>
-          <w:sz w:val="24"/>
-          <w:szCs w:val="24"/>
-          <w:lang w:val="en-GB"/>
-        </w:rPr>
-        <w:t>for your admin’s email address.</w:t>
+      </w:r>
+      <w:r>
+        <w:rPr>
+          <w:noProof/>
+          <w:sz w:val="24"/>
+          <w:szCs w:val="24"/>
+          <w:lang w:eastAsia="pl-PL"/>
+        </w:rPr>
+        <w:drawing>
+          <wp:inline distT="0" distB="0" distL="0" distR="0" wp14:anchorId="0233DEE8" wp14:editId="1AFB0DCD">
+            <wp:extent cx="3631721" cy="1640102"/>
+            <wp:effectExtent l="0" t="0" r="6985" b="0"/>
+            <wp:docPr id="3" name="Obraz 3"/>
+            <wp:cNvGraphicFramePr>
+              <a:graphicFrameLocks xmlns:a="http://schemas.openxmlformats.org/drawingml/2006/main" noChangeAspect="1"/>
+            </wp:cNvGraphicFramePr>
+            <a:graphic xmlns:a="http://schemas.openxmlformats.org/drawingml/2006/main">
+              <a:graphicData uri="http://schemas.openxmlformats.org/drawingml/2006/picture">
+                <pic:pic xmlns:pic="http://schemas.openxmlformats.org/drawingml/2006/picture">
+                  <pic:nvPicPr>
+                    <pic:cNvPr id="0" name="Picture 2"/>
+                    <pic:cNvPicPr>
+                      <a:picLocks noChangeAspect="1" noChangeArrowheads="1"/>
+                    </pic:cNvPicPr>
+                  </pic:nvPicPr>
+                  <pic:blipFill>
+                    <a:blip r:embed="rId8">
+                      <a:extLst>
+                        <a:ext uri="{28A0092B-C50C-407E-A947-70E740481C1C}">
+                          <a14:useLocalDpi xmlns:a14="http://schemas.microsoft.com/office/drawing/2010/main" val="0"/>
+                        </a:ext>
+                      </a:extLst>
+                    </a:blip>
+                    <a:srcRect/>
+                    <a:stretch>
+                      <a:fillRect/>
+                    </a:stretch>
+                  </pic:blipFill>
+                  <pic:spPr bwMode="auto">
+                    <a:xfrm>
+                      <a:off x="0" y="0"/>
+                      <a:ext cx="3632069" cy="1640259"/>
+                    </a:xfrm>
+                    <a:prstGeom prst="rect">
+                      <a:avLst/>
+                    </a:prstGeom>
+                    <a:noFill/>
+                    <a:ln>
+                      <a:noFill/>
+                    </a:ln>
+                  </pic:spPr>
+                </pic:pic>
+              </a:graphicData>
+            </a:graphic>
+          </wp:inline>
+        </w:drawing>
       </w:r>
     </w:p>
     <w:p>
@@ -304,8 +309,249 @@
           <w:lang w:val="en-GB"/>
         </w:rPr>
       </w:pPr>
+      <w:r>
+        <w:rPr>
+          <w:sz w:val="24"/>
+          <w:szCs w:val="24"/>
+          <w:lang w:val="en-GB"/>
+        </w:rPr>
+        <w:t>Create</w:t>
+      </w:r>
+    </w:p>
+    <w:p>
+      <w:pPr>
+        <w:pStyle w:val="Akapitzlist"/>
+        <w:numPr>
+          <w:ilvl w:val="0"/>
+          <w:numId w:val="1"/>
+        </w:numPr>
+        <w:rPr>
+          <w:sz w:val="24"/>
+          <w:szCs w:val="24"/>
+          <w:lang w:val="en-GB"/>
+        </w:rPr>
+      </w:pPr>
+      <w:r>
+        <w:rPr>
+          <w:sz w:val="24"/>
+          <w:szCs w:val="24"/>
+          <w:lang w:val="en-GB"/>
+        </w:rPr>
+        <w:t>Builder -&gt; Setting -&gt; General -&gt; check public access as below</w:t>
+      </w:r>
+      <w:r>
+        <w:rPr>
+          <w:sz w:val="24"/>
+          <w:szCs w:val="24"/>
+          <w:lang w:val="en-GB"/>
+        </w:rPr>
+        <w:br/>
+      </w:r>
+      <w:r>
+        <w:rPr>
+          <w:noProof/>
+          <w:lang w:eastAsia="pl-PL"/>
+        </w:rPr>
+        <w:drawing>
+          <wp:inline distT="0" distB="0" distL="0" distR="0" wp14:anchorId="746CD7FA" wp14:editId="6532BE02">
+            <wp:extent cx="4757523" cy="2191110"/>
+            <wp:effectExtent l="0" t="0" r="5080" b="0"/>
+            <wp:docPr id="4" name="Obraz 4"/>
+            <wp:cNvGraphicFramePr>
+              <a:graphicFrameLocks xmlns:a="http://schemas.openxmlformats.org/drawingml/2006/main" noChangeAspect="1"/>
+            </wp:cNvGraphicFramePr>
+            <a:graphic xmlns:a="http://schemas.openxmlformats.org/drawingml/2006/main">
+              <a:graphicData uri="http://schemas.openxmlformats.org/drawingml/2006/picture">
+                <pic:pic xmlns:pic="http://schemas.openxmlformats.org/drawingml/2006/picture">
+                  <pic:nvPicPr>
+                    <pic:cNvPr id="0" name=""/>
+                    <pic:cNvPicPr/>
+                  </pic:nvPicPr>
+                  <pic:blipFill>
+                    <a:blip r:embed="rId9"/>
+                    <a:stretch>
+                      <a:fillRect/>
+                    </a:stretch>
+                  </pic:blipFill>
+                  <pic:spPr>
+                    <a:xfrm>
+                      <a:off x="0" y="0"/>
+                      <a:ext cx="4756099" cy="2190454"/>
+                    </a:xfrm>
+                    <a:prstGeom prst="rect">
+                      <a:avLst/>
+                    </a:prstGeom>
+                  </pic:spPr>
+                </pic:pic>
+              </a:graphicData>
+            </a:graphic>
+          </wp:inline>
+        </w:drawing>
+      </w:r>
+    </w:p>
+    <w:p>
+      <w:pPr>
+        <w:pStyle w:val="Akapitzlist"/>
+        <w:numPr>
+          <w:ilvl w:val="0"/>
+          <w:numId w:val="1"/>
+        </w:numPr>
+        <w:rPr>
+          <w:sz w:val="24"/>
+          <w:szCs w:val="24"/>
+          <w:lang w:val="en-GB"/>
+        </w:rPr>
+      </w:pPr>
+      <w:r>
+        <w:rPr>
+          <w:sz w:val="24"/>
+          <w:szCs w:val="24"/>
+          <w:lang w:val="en-GB"/>
+        </w:rPr>
+        <w:t>Deploy</w:t>
+      </w:r>
+    </w:p>
+    <w:p>
+      <w:pPr>
+        <w:pStyle w:val="Akapitzlist"/>
+        <w:numPr>
+          <w:ilvl w:val="0"/>
+          <w:numId w:val="1"/>
+        </w:numPr>
+        <w:rPr>
+          <w:sz w:val="24"/>
+          <w:szCs w:val="24"/>
+          <w:lang w:val="en-GB"/>
+        </w:rPr>
+      </w:pPr>
+      <w:r>
+        <w:rPr>
+          <w:sz w:val="24"/>
+          <w:szCs w:val="24"/>
+          <w:lang w:val="en-GB"/>
+        </w:rPr>
+        <w:t>Publish your page</w:t>
+      </w:r>
+      <w:r>
+        <w:rPr>
+          <w:sz w:val="24"/>
+          <w:szCs w:val="24"/>
+          <w:lang w:val="en-GB"/>
+        </w:rPr>
+        <w:t xml:space="preserve"> in </w:t>
+      </w:r>
+      <w:r>
+        <w:rPr>
+          <w:sz w:val="24"/>
+          <w:szCs w:val="24"/>
+          <w:lang w:val="en-GB"/>
+        </w:rPr>
+        <w:t xml:space="preserve">the </w:t>
+      </w:r>
+      <w:r>
+        <w:rPr>
+          <w:sz w:val="24"/>
+          <w:szCs w:val="24"/>
+          <w:lang w:val="en-GB"/>
+        </w:rPr>
+        <w:t>right upper corner</w:t>
+      </w:r>
+      <w:r>
+        <w:rPr>
+          <w:sz w:val="24"/>
+          <w:szCs w:val="24"/>
+          <w:lang w:val="en-GB"/>
+        </w:rPr>
+        <w:t xml:space="preserve"> </w:t>
+      </w:r>
+      <w:r>
+        <w:rPr>
+          <w:sz w:val="24"/>
+          <w:szCs w:val="24"/>
+          <w:lang w:val="en-GB"/>
+        </w:rPr>
+        <w:br/>
+      </w:r>
+      <w:r>
+        <w:rPr>
+          <w:noProof/>
+          <w:sz w:val="24"/>
+          <w:szCs w:val="24"/>
+          <w:lang w:eastAsia="pl-PL"/>
+        </w:rPr>
+        <w:drawing>
+          <wp:inline distT="0" distB="0" distL="0" distR="0">
+            <wp:extent cx="2605178" cy="415086"/>
+            <wp:effectExtent l="0" t="0" r="5080" b="4445"/>
+            <wp:docPr id="7" name="Obraz 7"/>
+            <wp:cNvGraphicFramePr>
+              <a:graphicFrameLocks xmlns:a="http://schemas.openxmlformats.org/drawingml/2006/main" noChangeAspect="1"/>
+            </wp:cNvGraphicFramePr>
+            <a:graphic xmlns:a="http://schemas.openxmlformats.org/drawingml/2006/main">
+              <a:graphicData uri="http://schemas.openxmlformats.org/drawingml/2006/picture">
+                <pic:pic xmlns:pic="http://schemas.openxmlformats.org/drawingml/2006/picture">
+                  <pic:nvPicPr>
+                    <pic:cNvPr id="0" name="Picture 3"/>
+                    <pic:cNvPicPr>
+                      <a:picLocks noChangeAspect="1" noChangeArrowheads="1"/>
+                    </pic:cNvPicPr>
+                  </pic:nvPicPr>
+                  <pic:blipFill>
+                    <a:blip r:embed="rId10">
+                      <a:extLst>
+                        <a:ext uri="{28A0092B-C50C-407E-A947-70E740481C1C}">
+                          <a14:useLocalDpi xmlns:a14="http://schemas.microsoft.com/office/drawing/2010/main" val="0"/>
+                        </a:ext>
+                      </a:extLst>
+                    </a:blip>
+                    <a:srcRect/>
+                    <a:stretch>
+                      <a:fillRect/>
+                    </a:stretch>
+                  </pic:blipFill>
+                  <pic:spPr bwMode="auto">
+                    <a:xfrm>
+                      <a:off x="0" y="0"/>
+                      <a:ext cx="2606188" cy="415247"/>
+                    </a:xfrm>
+                    <a:prstGeom prst="rect">
+                      <a:avLst/>
+                    </a:prstGeom>
+                    <a:noFill/>
+                    <a:ln>
+                      <a:noFill/>
+                    </a:ln>
+                  </pic:spPr>
+                </pic:pic>
+              </a:graphicData>
+            </a:graphic>
+          </wp:inline>
+        </w:drawing>
+      </w:r>
       <w:bookmarkStart w:id="0" w:name="_GoBack"/>
       <w:bookmarkEnd w:id="0"/>
+    </w:p>
+    <w:p>
+      <w:pPr>
+        <w:pStyle w:val="Akapitzlist"/>
+        <w:numPr>
+          <w:ilvl w:val="0"/>
+          <w:numId w:val="1"/>
+        </w:numPr>
+        <w:rPr>
+          <w:sz w:val="24"/>
+          <w:szCs w:val="24"/>
+          <w:lang w:val="en-GB"/>
+        </w:rPr>
+      </w:pPr>
+      <w:r>
+        <w:rPr>
+          <w:sz w:val="24"/>
+          <w:szCs w:val="24"/>
+          <w:lang w:val="en-GB"/>
+        </w:rPr>
+        <w:t>Enjoy!</w:t>
+      </w:r>
     </w:p>
     <w:sectPr>
       <w:pgSz w:w="11906" w:h="16838"/>
@@ -335,7 +581,7 @@
         <w:rFonts w:hint="default"/>
       </w:rPr>
     </w:lvl>
-    <w:lvl w:ilvl="1" w:tplc="04150019" w:tentative="1">
+    <w:lvl w:ilvl="1" w:tplc="04150019">
       <w:start w:val="1"/>
       <w:numFmt w:val="lowerLetter"/>
       <w:lvlText w:val="%2."/>
@@ -574,6 +820,29 @@
     <w:name w:val="Normal"/>
     <w:qFormat/>
   </w:style>
+  <w:style w:type="paragraph" w:styleId="Nagwek1">
+    <w:name w:val="heading 1"/>
+    <w:basedOn w:val="Normalny"/>
+    <w:next w:val="Normalny"/>
+    <w:link w:val="Nagwek1Znak"/>
+    <w:uiPriority w:val="9"/>
+    <w:qFormat/>
+    <w:rsid w:val="00C90894"/>
+    <w:pPr>
+      <w:keepNext/>
+      <w:keepLines/>
+      <w:spacing w:before="480" w:after="0"/>
+      <w:outlineLvl w:val="0"/>
+    </w:pPr>
+    <w:rPr>
+      <w:rFonts w:asciiTheme="majorHAnsi" w:eastAsiaTheme="majorEastAsia" w:hAnsiTheme="majorHAnsi" w:cstheme="majorBidi"/>
+      <w:b/>
+      <w:bCs/>
+      <w:color w:val="365F91" w:themeColor="accent1" w:themeShade="BF"/>
+      <w:sz w:val="28"/>
+      <w:szCs w:val="28"/>
+    </w:rPr>
+  </w:style>
   <w:style w:type="character" w:default="1" w:styleId="Domylnaczcionkaakapitu">
     <w:name w:val="Default Paragraph Font"/>
     <w:uiPriority w:val="1"/>
@@ -690,6 +959,21 @@
     <w:rPr>
       <w:color w:val="0000FF" w:themeColor="hyperlink"/>
       <w:u w:val="single"/>
+    </w:rPr>
+  </w:style>
+  <w:style w:type="character" w:customStyle="1" w:styleId="Nagwek1Znak">
+    <w:name w:val="Nagłówek 1 Znak"/>
+    <w:basedOn w:val="Domylnaczcionkaakapitu"/>
+    <w:link w:val="Nagwek1"/>
+    <w:uiPriority w:val="9"/>
+    <w:rsid w:val="00C90894"/>
+    <w:rPr>
+      <w:rFonts w:asciiTheme="majorHAnsi" w:eastAsiaTheme="majorEastAsia" w:hAnsiTheme="majorHAnsi" w:cstheme="majorBidi"/>
+      <w:b/>
+      <w:bCs/>
+      <w:color w:val="365F91" w:themeColor="accent1" w:themeShade="BF"/>
+      <w:sz w:val="28"/>
+      <w:szCs w:val="28"/>
     </w:rPr>
   </w:style>
 </w:styles>
@@ -855,6 +1139,29 @@
     <w:name w:val="Normal"/>
     <w:qFormat/>
   </w:style>
+  <w:style w:type="paragraph" w:styleId="Nagwek1">
+    <w:name w:val="heading 1"/>
+    <w:basedOn w:val="Normalny"/>
+    <w:next w:val="Normalny"/>
+    <w:link w:val="Nagwek1Znak"/>
+    <w:uiPriority w:val="9"/>
+    <w:qFormat/>
+    <w:rsid w:val="00C90894"/>
+    <w:pPr>
+      <w:keepNext/>
+      <w:keepLines/>
+      <w:spacing w:before="480" w:after="0"/>
+      <w:outlineLvl w:val="0"/>
+    </w:pPr>
+    <w:rPr>
+      <w:rFonts w:asciiTheme="majorHAnsi" w:eastAsiaTheme="majorEastAsia" w:hAnsiTheme="majorHAnsi" w:cstheme="majorBidi"/>
+      <w:b/>
+      <w:bCs/>
+      <w:color w:val="365F91" w:themeColor="accent1" w:themeShade="BF"/>
+      <w:sz w:val="28"/>
+      <w:szCs w:val="28"/>
+    </w:rPr>
+  </w:style>
   <w:style w:type="character" w:default="1" w:styleId="Domylnaczcionkaakapitu">
     <w:name w:val="Default Paragraph Font"/>
     <w:uiPriority w:val="1"/>
@@ -971,6 +1278,21 @@
     <w:rPr>
       <w:color w:val="0000FF" w:themeColor="hyperlink"/>
       <w:u w:val="single"/>
+    </w:rPr>
+  </w:style>
+  <w:style w:type="character" w:customStyle="1" w:styleId="Nagwek1Znak">
+    <w:name w:val="Nagłówek 1 Znak"/>
+    <w:basedOn w:val="Domylnaczcionkaakapitu"/>
+    <w:link w:val="Nagwek1"/>
+    <w:uiPriority w:val="9"/>
+    <w:rsid w:val="00C90894"/>
+    <w:rPr>
+      <w:rFonts w:asciiTheme="majorHAnsi" w:eastAsiaTheme="majorEastAsia" w:hAnsiTheme="majorHAnsi" w:cstheme="majorBidi"/>
+      <w:b/>
+      <w:bCs/>
+      <w:color w:val="365F91" w:themeColor="accent1" w:themeShade="BF"/>
+      <w:sz w:val="28"/>
+      <w:szCs w:val="28"/>
     </w:rPr>
   </w:style>
 </w:styles>
@@ -1266,7 +1588,7 @@
 </file>
 
 <file path=customXml/itemProps1.xml><?xml version="1.0" encoding="utf-8"?>
-<ds:datastoreItem xmlns:ds="http://schemas.openxmlformats.org/officeDocument/2006/customXml" ds:itemID="{CF4F036B-184B-4ED5-86BF-5E3E5374BB9C}">
+<ds:datastoreItem xmlns:ds="http://schemas.openxmlformats.org/officeDocument/2006/customXml" ds:itemID="{62C4438A-8A3C-456A-92FD-94C9E6DA79BD}">
   <ds:schemaRefs>
     <ds:schemaRef ds:uri="http://schemas.openxmlformats.org/officeDocument/2006/bibliography"/>
   </ds:schemaRefs>

</xml_diff>